<commit_message>
order status updating and fix all previous bugs
</commit_message>
<xml_diff>
--- a/readme files/Project Plan-ASBAB.docx
+++ b/readme files/Project Plan-ASBAB.docx
@@ -97,19 +97,11 @@
         </w:rPr>
         <w:t>/ajax/</w:t>
       </w:r>
-      <w:proofErr w:type="spellStart"/>
       <w:r>
         <w:rPr>
           <w:lang w:val="en-GB"/>
         </w:rPr>
-        <w:t>Jquery</w:t>
-      </w:r>
-      <w:proofErr w:type="spellEnd"/>
-      <w:r>
-        <w:rPr>
-          <w:lang w:val="en-GB"/>
-        </w:rPr>
-        <w:t>)</w:t>
+        <w:t>Jquery)</w:t>
       </w:r>
     </w:p>
     <w:p>
@@ -124,21 +116,12 @@
         </w:rPr>
         <w:t xml:space="preserve">Project Name: </w:t>
       </w:r>
-      <w:proofErr w:type="spellStart"/>
       <w:r>
         <w:rPr>
           <w:color w:val="FF0000"/>
           <w:lang w:val="en-GB"/>
         </w:rPr>
-        <w:t>Asbab</w:t>
-      </w:r>
-      <w:proofErr w:type="spellEnd"/>
-      <w:r>
-        <w:rPr>
-          <w:color w:val="FF0000"/>
-          <w:lang w:val="en-GB"/>
-        </w:rPr>
-        <w:t xml:space="preserve"> Furniture</w:t>
+        <w:t>Asbab Furniture</w:t>
       </w:r>
     </w:p>
     <w:p>
@@ -1495,6 +1478,7 @@
           <w:p>
             <w:pPr>
               <w:rPr>
+                <w:color w:val="FF0000"/>
                 <w:lang w:val="en-GB"/>
               </w:rPr>
             </w:pPr>
@@ -1552,6 +1536,90 @@
                 <w:lang w:val="en-GB"/>
               </w:rPr>
               <w:t>previous bugs</w:t>
+            </w:r>
+          </w:p>
+          <w:p>
+            <w:pPr>
+              <w:rPr>
+                <w:color w:val="FF0000"/>
+                <w:lang w:val="en-GB"/>
+              </w:rPr>
+            </w:pPr>
+            <w:r>
+              <w:rPr>
+                <w:color w:val="FF0000"/>
+                <w:lang w:val="en-GB"/>
+              </w:rPr>
+              <w:t xml:space="preserve">6.sms gateway </w:t>
+            </w:r>
+          </w:p>
+          <w:p>
+            <w:pPr>
+              <w:rPr>
+                <w:color w:val="FF0000"/>
+                <w:lang w:val="en-GB"/>
+              </w:rPr>
+            </w:pPr>
+            <w:r>
+              <w:rPr>
+                <w:color w:val="FF0000"/>
+                <w:lang w:val="en-GB"/>
+              </w:rPr>
+              <w:t>7.implement buy now button</w:t>
+            </w:r>
+          </w:p>
+          <w:p>
+            <w:pPr>
+              <w:rPr>
+                <w:color w:val="FF0000"/>
+                <w:lang w:val="en-GB"/>
+              </w:rPr>
+            </w:pPr>
+            <w:r>
+              <w:rPr>
+                <w:color w:val="FF0000"/>
+                <w:lang w:val="en-GB"/>
+              </w:rPr>
+              <w:t>8.Display recent viewed</w:t>
+            </w:r>
+          </w:p>
+          <w:p>
+            <w:pPr>
+              <w:rPr>
+                <w:lang w:val="en-GB"/>
+              </w:rPr>
+            </w:pPr>
+            <w:r>
+              <w:rPr>
+                <w:lang w:val="en-GB"/>
+              </w:rPr>
+              <w:t>9.product multiple images add update and delete</w:t>
+            </w:r>
+          </w:p>
+          <w:p>
+            <w:pPr>
+              <w:rPr>
+                <w:lang w:val="en-GB"/>
+              </w:rPr>
+            </w:pPr>
+            <w:r>
+              <w:rPr>
+                <w:lang w:val="en-GB"/>
+              </w:rPr>
+              <w:t>10.implemented product image zoom feature</w:t>
+            </w:r>
+          </w:p>
+          <w:p>
+            <w:pPr>
+              <w:rPr>
+                <w:lang w:val="en-GB"/>
+              </w:rPr>
+            </w:pPr>
+            <w:r>
+              <w:rPr>
+                <w:lang w:val="en-GB"/>
+              </w:rPr>
+              <w:t>11. admin front daynamic banner section</w:t>
             </w:r>
           </w:p>
         </w:tc>

</xml_diff>

<commit_message>
completing best seller section and making title daynamic
</commit_message>
<xml_diff>
--- a/readme files/Project Plan-ASBAB.docx
+++ b/readme files/Project Plan-ASBAB.docx
@@ -122,10 +122,7 @@
           </w:p>
           <w:p>
             <w:r>
-              <w:t>2.Categories, Product: add/update/delete/Activate/deac</w:t>
-            </w:r>
-            <w:r>
-              <w:t>tivate/image violation error</w:t>
+              <w:t>2.Categories, Product: add/update/delete/Activate/deactivate/image violation error</w:t>
             </w:r>
           </w:p>
           <w:p>
@@ -375,13 +372,7 @@
               <w:rPr>
                 <w:color w:val="FF0000"/>
               </w:rPr>
-              <w:t>*Meta</w:t>
-            </w:r>
-            <w:r>
-              <w:rPr>
-                <w:color w:val="FF0000"/>
-              </w:rPr>
-              <w:t xml:space="preserve"> tags for SEO</w:t>
+              <w:t>*Meta tags for SEO</w:t>
             </w:r>
           </w:p>
           <w:p>
@@ -553,10 +544,7 @@
           </w:p>
           <w:p>
             <w:r>
-              <w:t>2.</w:t>
-            </w:r>
-            <w:r>
-              <w:t>place shipping order from admin</w:t>
+              <w:t>2.place shipping order from admin</w:t>
             </w:r>
           </w:p>
           <w:p>
@@ -656,13 +644,7 @@
               <w:rPr>
                 <w:color w:val="FF0000"/>
               </w:rPr>
-              <w:t>Debugging, reviewing, and fixing</w:t>
-            </w:r>
-            <w:r>
-              <w:rPr>
-                <w:color w:val="FF0000"/>
-              </w:rPr>
-              <w:t xml:space="preserve"> all the previous bugs</w:t>
+              <w:t>Debugging, reviewing, and fixing all the previous bugs</w:t>
             </w:r>
           </w:p>
           <w:p>
@@ -704,13 +686,7 @@
               <w:rPr>
                 <w:color w:val="FF0000"/>
               </w:rPr>
-              <w:t>8.Display rec</w:t>
-            </w:r>
-            <w:r>
-              <w:rPr>
-                <w:color w:val="FF0000"/>
-              </w:rPr>
-              <w:t>ent viewed front end</w:t>
+              <w:t>8.Display recent viewed front end</w:t>
             </w:r>
           </w:p>
           <w:p>
@@ -757,8 +733,6 @@
         </w:tc>
       </w:tr>
     </w:tbl>
-    <w:p/>
-    <w:p/>
     <w:p/>
     <w:p/>
     <w:p/>

</xml_diff>

<commit_message>
fixing error on product manage and admin panel
</commit_message>
<xml_diff>
--- a/readme files/Project Plan-ASBAB.docx
+++ b/readme files/Project Plan-ASBAB.docx
@@ -339,12 +339,12 @@
           <w:p>
             <w:pPr>
               <w:rPr>
-                <w:color w:val="FF0000"/>
-              </w:rPr>
-            </w:pPr>
-            <w:r>
-              <w:rPr>
-                <w:color w:val="FF0000"/>
+                <w:color w:val="70AD47" w:themeColor="accent6"/>
+              </w:rPr>
+            </w:pPr>
+            <w:r>
+              <w:rPr>
+                <w:color w:val="70AD47" w:themeColor="accent6"/>
               </w:rPr>
               <w:t>*Bestseller in admin panel (for our front theme)</w:t>
             </w:r>
@@ -352,12 +352,12 @@
           <w:p>
             <w:pPr>
               <w:rPr>
-                <w:color w:val="FF0000"/>
-              </w:rPr>
-            </w:pPr>
-            <w:r>
-              <w:rPr>
-                <w:color w:val="FF0000"/>
+                <w:color w:val="70AD47" w:themeColor="accent6"/>
+              </w:rPr>
+            </w:pPr>
+            <w:r>
+              <w:rPr>
+                <w:color w:val="70AD47" w:themeColor="accent6"/>
               </w:rPr>
               <w:t>*Bestseller in front end (for our front theme)</w:t>
             </w:r>
@@ -365,12 +365,12 @@
           <w:p>
             <w:pPr>
               <w:rPr>
-                <w:color w:val="FF0000"/>
-              </w:rPr>
-            </w:pPr>
-            <w:r>
-              <w:rPr>
-                <w:color w:val="FF0000"/>
+                <w:color w:val="70AD47" w:themeColor="accent6"/>
+              </w:rPr>
+            </w:pPr>
+            <w:r>
+              <w:rPr>
+                <w:color w:val="70AD47" w:themeColor="accent6"/>
               </w:rPr>
               <w:t>*Meta tags for SEO</w:t>
             </w:r>
@@ -638,13 +638,10 @@
               </w:rPr>
             </w:pPr>
             <w:r>
-              <w:t>5.</w:t>
-            </w:r>
-            <w:r>
-              <w:rPr>
-                <w:color w:val="FF0000"/>
-              </w:rPr>
-              <w:t>Debugging, reviewing, and fixing all the previous bugs</w:t>
+              <w:rPr>
+                <w:color w:val="FF0000"/>
+              </w:rPr>
+              <w:t>5.Debugging, reviewing, and fixing all the previous bugs</w:t>
             </w:r>
           </w:p>
           <w:p>

</xml_diff>

<commit_message>
email id otp verification
</commit_message>
<xml_diff>
--- a/readme files/Project Plan-ASBAB.docx
+++ b/readme files/Project Plan-ASBAB.docx
@@ -337,41 +337,17 @@
             <w:tcW w:w="4675" w:type="dxa"/>
           </w:tcPr>
           <w:p>
-            <w:pPr>
-              <w:rPr>
-                <w:color w:val="70AD47" w:themeColor="accent6"/>
-              </w:rPr>
-            </w:pPr>
-            <w:r>
-              <w:rPr>
-                <w:color w:val="70AD47" w:themeColor="accent6"/>
-              </w:rPr>
+            <w:r>
               <w:t>*Bestseller in admin panel (for our front theme)</w:t>
             </w:r>
           </w:p>
           <w:p>
-            <w:pPr>
-              <w:rPr>
-                <w:color w:val="70AD47" w:themeColor="accent6"/>
-              </w:rPr>
-            </w:pPr>
-            <w:r>
-              <w:rPr>
-                <w:color w:val="70AD47" w:themeColor="accent6"/>
-              </w:rPr>
+            <w:r>
               <w:t>*Bestseller in front end (for our front theme)</w:t>
             </w:r>
           </w:p>
           <w:p>
-            <w:pPr>
-              <w:rPr>
-                <w:color w:val="70AD47" w:themeColor="accent6"/>
-              </w:rPr>
-            </w:pPr>
-            <w:r>
-              <w:rPr>
-                <w:color w:val="70AD47" w:themeColor="accent6"/>
-              </w:rPr>
+            <w:r>
               <w:t>*Meta tags for SEO</w:t>
             </w:r>
           </w:p>
@@ -427,7 +403,13 @@
               <w:rPr>
                 <w:color w:val="00B050"/>
               </w:rPr>
-              <w:t>2.mobile opt verification (**trying)</w:t>
+              <w:t>2.</w:t>
+            </w:r>
+            <w:r>
+              <w:rPr>
+                <w:color w:val="FF0000"/>
+              </w:rPr>
+              <w:t>mobile opt verification (**trying)</w:t>
             </w:r>
           </w:p>
           <w:p>
@@ -634,12 +616,12 @@
           <w:p>
             <w:pPr>
               <w:rPr>
-                <w:color w:val="FF0000"/>
+                <w:color w:val="0070C0"/>
               </w:rPr>
             </w:pPr>
             <w:r>
               <w:rPr>
-                <w:color w:val="FF0000"/>
+                <w:color w:val="0070C0"/>
               </w:rPr>
               <w:t>5.Debugging, reviewing, and fixing all the previous bugs</w:t>
             </w:r>

</xml_diff>

<commit_message>
completing profile page fogot password page
</commit_message>
<xml_diff>
--- a/readme files/Project Plan-ASBAB.docx
+++ b/readme files/Project Plan-ASBAB.docx
@@ -15,34 +15,18 @@
     <w:p/>
     <w:p>
       <w:r>
-        <w:t>About Project: An E-commerce website making (using Core PHP/ajax/</w:t>
-      </w:r>
-      <w:proofErr w:type="spellStart"/>
-      <w:r>
-        <w:t>Jquery</w:t>
-      </w:r>
-      <w:proofErr w:type="spellEnd"/>
-      <w:r>
-        <w:t>)</w:t>
+        <w:t>About Project: An E-commerce website making (using Core PHP/ajax/Jquery)</w:t>
       </w:r>
     </w:p>
     <w:p>
       <w:r>
         <w:t xml:space="preserve">Project Name: </w:t>
       </w:r>
-      <w:proofErr w:type="spellStart"/>
       <w:r>
         <w:rPr>
           <w:color w:val="FF0000"/>
         </w:rPr>
-        <w:t>Asbab</w:t>
-      </w:r>
-      <w:proofErr w:type="spellEnd"/>
-      <w:r>
-        <w:rPr>
-          <w:color w:val="FF0000"/>
-        </w:rPr>
-        <w:t xml:space="preserve"> Furniture</w:t>
+        <w:t>Asbab Furniture</w:t>
       </w:r>
     </w:p>
     <w:p/>
@@ -381,6 +365,25 @@
             <w:r>
               <w:lastRenderedPageBreak/>
               <w:t>6</w:t>
+            </w:r>
+            <w:r>
+              <w:t xml:space="preserve">       </w:t>
+            </w:r>
+          </w:p>
+          <w:p>
+            <w:r>
+              <w:t xml:space="preserve">             </w:t>
+            </w:r>
+          </w:p>
+          <w:p>
+            <w:r>
+              <w:t xml:space="preserve">                                                                        </w:t>
+            </w:r>
+            <w:r>
+              <w:t>d</w:t>
+            </w:r>
+            <w:r>
+              <w:t>one</w:t>
             </w:r>
           </w:p>
         </w:tc>

</xml_diff>

<commit_message>
fixing bug and adding subcategories,inventory management
</commit_message>
<xml_diff>
--- a/readme files/Project Plan-ASBAB.docx
+++ b/readme files/Project Plan-ASBAB.docx
@@ -15,25 +15,41 @@
     <w:p/>
     <w:p>
       <w:r>
-        <w:t>About Project: An E-commerce website making (using Core PHP/ajax/Jquery)</w:t>
+        <w:t>About Project: An E-commerce website making (using Core PHP/ajax/</w:t>
+      </w:r>
+      <w:proofErr w:type="spellStart"/>
+      <w:r>
+        <w:t>Jquery</w:t>
+      </w:r>
+      <w:proofErr w:type="spellEnd"/>
+      <w:r>
+        <w:t>)</w:t>
       </w:r>
     </w:p>
     <w:p>
       <w:r>
         <w:t xml:space="preserve">Project Name: </w:t>
       </w:r>
+      <w:proofErr w:type="spellStart"/>
       <w:r>
         <w:rPr>
           <w:color w:val="FF0000"/>
         </w:rPr>
-        <w:t>Asbab Furniture</w:t>
+        <w:t>Asbab</w:t>
+      </w:r>
+      <w:proofErr w:type="spellEnd"/>
+      <w:r>
+        <w:rPr>
+          <w:color w:val="FF0000"/>
+        </w:rPr>
+        <w:t xml:space="preserve"> Furniture</w:t>
       </w:r>
     </w:p>
     <w:p/>
     <w:tbl>
       <w:tblPr>
         <w:tblStyle w:val="a"/>
-        <w:tblW w:w="9350" w:type="dxa"/>
+        <w:tblW w:w="9024" w:type="dxa"/>
         <w:tblBorders>
           <w:top w:val="single" w:sz="4" w:space="0" w:color="000000"/>
           <w:left w:val="single" w:sz="4" w:space="0" w:color="000000"/>
@@ -46,13 +62,16 @@
         <w:tblLook w:val="0400" w:firstRow="0" w:lastRow="0" w:firstColumn="0" w:lastColumn="0" w:noHBand="0" w:noVBand="1"/>
       </w:tblPr>
       <w:tblGrid>
-        <w:gridCol w:w="4675"/>
-        <w:gridCol w:w="4675"/>
+        <w:gridCol w:w="4512"/>
+        <w:gridCol w:w="4512"/>
       </w:tblGrid>
       <w:tr>
-        <w:tc>
-          <w:tcPr>
-            <w:tcW w:w="4675" w:type="dxa"/>
+        <w:trPr>
+          <w:trHeight w:val="216"/>
+        </w:trPr>
+        <w:tc>
+          <w:tcPr>
+            <w:tcW w:w="4512" w:type="dxa"/>
             <w:shd w:val="clear" w:color="auto" w:fill="F7CBAC"/>
           </w:tcPr>
           <w:p>
@@ -63,7 +82,7 @@
         </w:tc>
         <w:tc>
           <w:tcPr>
-            <w:tcW w:w="4675" w:type="dxa"/>
+            <w:tcW w:w="4512" w:type="dxa"/>
             <w:shd w:val="clear" w:color="auto" w:fill="F7CBAC"/>
           </w:tcPr>
           <w:p>
@@ -74,9 +93,12 @@
         </w:tc>
       </w:tr>
       <w:tr>
-        <w:tc>
-          <w:tcPr>
-            <w:tcW w:w="4675" w:type="dxa"/>
+        <w:trPr>
+          <w:trHeight w:val="1317"/>
+        </w:trPr>
+        <w:tc>
+          <w:tcPr>
+            <w:tcW w:w="4512" w:type="dxa"/>
           </w:tcPr>
           <w:p>
             <w:r>
@@ -97,7 +119,7 @@
         </w:tc>
         <w:tc>
           <w:tcPr>
-            <w:tcW w:w="4675" w:type="dxa"/>
+            <w:tcW w:w="4512" w:type="dxa"/>
           </w:tcPr>
           <w:p>
             <w:r>
@@ -123,11 +145,11 @@
       </w:tr>
       <w:tr>
         <w:trPr>
-          <w:trHeight w:val="1894"/>
+          <w:trHeight w:val="1552"/>
         </w:trPr>
         <w:tc>
           <w:tcPr>
-            <w:tcW w:w="4675" w:type="dxa"/>
+            <w:tcW w:w="4512" w:type="dxa"/>
           </w:tcPr>
           <w:p>
             <w:r>
@@ -149,7 +171,7 @@
         </w:tc>
         <w:tc>
           <w:tcPr>
-            <w:tcW w:w="4675" w:type="dxa"/>
+            <w:tcW w:w="4512" w:type="dxa"/>
           </w:tcPr>
           <w:p>
             <w:r>
@@ -189,9 +211,12 @@
         </w:tc>
       </w:tr>
       <w:tr>
-        <w:tc>
-          <w:tcPr>
-            <w:tcW w:w="4675" w:type="dxa"/>
+        <w:trPr>
+          <w:trHeight w:val="1101"/>
+        </w:trPr>
+        <w:tc>
+          <w:tcPr>
+            <w:tcW w:w="4512" w:type="dxa"/>
           </w:tcPr>
           <w:p>
             <w:r>
@@ -202,13 +227,24 @@
           <w:p/>
           <w:p>
             <w:r>
-              <w:t xml:space="preserve">                                                                              done</w:t>
-            </w:r>
-          </w:p>
-        </w:tc>
-        <w:tc>
-          <w:tcPr>
-            <w:tcW w:w="4675" w:type="dxa"/>
+              <w:t xml:space="preserve">                                                                              </w:t>
+            </w:r>
+            <w:r>
+              <w:t xml:space="preserve">  </w:t>
+            </w:r>
+          </w:p>
+          <w:p>
+            <w:r>
+              <w:t xml:space="preserve">                                                                           </w:t>
+            </w:r>
+            <w:r>
+              <w:t>done</w:t>
+            </w:r>
+          </w:p>
+        </w:tc>
+        <w:tc>
+          <w:tcPr>
+            <w:tcW w:w="4512" w:type="dxa"/>
           </w:tcPr>
           <w:p>
             <w:r>
@@ -234,9 +270,12 @@
         </w:tc>
       </w:tr>
       <w:tr>
-        <w:tc>
-          <w:tcPr>
-            <w:tcW w:w="4675" w:type="dxa"/>
+        <w:trPr>
+          <w:trHeight w:val="1317"/>
+        </w:trPr>
+        <w:tc>
+          <w:tcPr>
+            <w:tcW w:w="4512" w:type="dxa"/>
           </w:tcPr>
           <w:p>
             <w:r>
@@ -253,7 +292,7 @@
         </w:tc>
         <w:tc>
           <w:tcPr>
-            <w:tcW w:w="4675" w:type="dxa"/>
+            <w:tcW w:w="4512" w:type="dxa"/>
           </w:tcPr>
           <w:p>
             <w:r>
@@ -265,456 +304,260 @@
               <w:t>2.Admin order status Updating</w:t>
             </w:r>
           </w:p>
+          <w:p>
+            <w:r>
+              <w:t>3</w:t>
+            </w:r>
+            <w:r>
+              <w:t>.product sort by price and other</w:t>
+            </w:r>
+          </w:p>
+          <w:p>
+            <w:r>
+              <w:t>4</w:t>
+            </w:r>
+            <w:r>
+              <w:t>.front end search option</w:t>
+            </w:r>
+          </w:p>
+          <w:p/>
+        </w:tc>
+      </w:tr>
+      <w:tr>
+        <w:trPr>
+          <w:trHeight w:val="2193"/>
+        </w:trPr>
+        <w:tc>
+          <w:tcPr>
+            <w:tcW w:w="4512" w:type="dxa"/>
+          </w:tcPr>
+          <w:p>
+            <w:r>
+              <w:t>5</w:t>
+            </w:r>
+          </w:p>
+          <w:p/>
+          <w:p/>
+          <w:p/>
+          <w:p>
+            <w:r>
+              <w:t xml:space="preserve">                                                                         </w:t>
+            </w:r>
+            <w:r>
+              <w:t xml:space="preserve"> </w:t>
+            </w:r>
+            <w:r>
+              <w:t xml:space="preserve">  done</w:t>
+            </w:r>
+          </w:p>
+        </w:tc>
+        <w:tc>
+          <w:tcPr>
+            <w:tcW w:w="4512" w:type="dxa"/>
+          </w:tcPr>
+          <w:p>
+            <w:r>
+              <w:t>*Bestseller in admin panel (for our front theme)</w:t>
+            </w:r>
+          </w:p>
+          <w:p>
+            <w:r>
+              <w:t>*Bestseller in front end (for our front theme)</w:t>
+            </w:r>
+          </w:p>
+          <w:p>
+            <w:r>
+              <w:t>*Meta tags for SEO</w:t>
+            </w:r>
+          </w:p>
+          <w:p>
+            <w:r>
+              <w:t>1.Add products to Wishlist</w:t>
+            </w:r>
+          </w:p>
+          <w:p>
+            <w:r>
+              <w:t>2.remove products in Wishlist</w:t>
+            </w:r>
+          </w:p>
+          <w:p>
+            <w:r>
+              <w:t>3.restrict Wishlist from anonymous users</w:t>
+            </w:r>
+          </w:p>
+          <w:p/>
+          <w:p/>
+          <w:p/>
+          <w:p/>
+        </w:tc>
+      </w:tr>
+      <w:tr>
+        <w:trPr>
+          <w:trHeight w:val="1317"/>
+        </w:trPr>
+        <w:tc>
+          <w:tcPr>
+            <w:tcW w:w="4512" w:type="dxa"/>
+          </w:tcPr>
+          <w:p>
+            <w:r>
+              <w:lastRenderedPageBreak/>
+              <w:t>6</w:t>
+            </w:r>
+          </w:p>
+          <w:p/>
+          <w:p/>
+          <w:p/>
+          <w:p>
+            <w:r>
+              <w:t xml:space="preserve">                                                                                 </w:t>
+            </w:r>
+          </w:p>
+          <w:p>
+            <w:r>
+              <w:t xml:space="preserve">                                                                      </w:t>
+            </w:r>
+            <w:r>
+              <w:t>done</w:t>
+            </w:r>
+          </w:p>
+        </w:tc>
+        <w:tc>
+          <w:tcPr>
+            <w:tcW w:w="4512" w:type="dxa"/>
+          </w:tcPr>
+          <w:p>
+            <w:r>
+              <w:t>1.Email id OTP verification</w:t>
+            </w:r>
+          </w:p>
+          <w:p>
+            <w:r>
+              <w:t>3.forgot password</w:t>
+            </w:r>
+          </w:p>
+          <w:p>
+            <w:r>
+              <w:t>4. change password</w:t>
+            </w:r>
+          </w:p>
+          <w:p>
+            <w:r>
+              <w:t>5.Update Profile</w:t>
+            </w:r>
+          </w:p>
+          <w:p/>
+        </w:tc>
+      </w:tr>
+      <w:tr>
+        <w:trPr>
+          <w:trHeight w:val="1101"/>
+        </w:trPr>
+        <w:tc>
+          <w:tcPr>
+            <w:tcW w:w="4512" w:type="dxa"/>
+          </w:tcPr>
+          <w:p>
+            <w:r>
+              <w:t>7</w:t>
+            </w:r>
+          </w:p>
+          <w:p/>
+          <w:p>
+            <w:r>
+              <w:t xml:space="preserve">                                                                                </w:t>
+            </w:r>
+            <w:r>
+              <w:t xml:space="preserve">                     </w:t>
+            </w:r>
+          </w:p>
+          <w:p>
+            <w:r>
+              <w:t xml:space="preserve">                                                                     </w:t>
+            </w:r>
+            <w:r>
+              <w:t>done</w:t>
+            </w:r>
+          </w:p>
+        </w:tc>
+        <w:tc>
+          <w:tcPr>
+            <w:tcW w:w="4512" w:type="dxa"/>
+          </w:tcPr>
+          <w:p>
+            <w:r>
+              <w:t>1.Subcategories option in admin and front</w:t>
+            </w:r>
+          </w:p>
+          <w:p>
+            <w:r>
+              <w:t>2.create a pdf invoice</w:t>
+            </w:r>
+          </w:p>
+          <w:p>
+            <w:r>
+              <w:t>3.product quantity management in admin</w:t>
+            </w:r>
+          </w:p>
+          <w:p>
+            <w:r>
+              <w:t>4.pending status in admin</w:t>
+            </w:r>
+          </w:p>
+          <w:p>
+            <w:r>
+              <w:t>5.Out of stock in the front section</w:t>
+            </w:r>
+          </w:p>
+        </w:tc>
+      </w:tr>
+      <w:tr>
+        <w:trPr>
+          <w:trHeight w:val="1101"/>
+        </w:trPr>
+        <w:tc>
+          <w:tcPr>
+            <w:tcW w:w="4512" w:type="dxa"/>
+          </w:tcPr>
+          <w:p/>
+        </w:tc>
+        <w:tc>
+          <w:tcPr>
+            <w:tcW w:w="4512" w:type="dxa"/>
+          </w:tcPr>
+          <w:p/>
+          <w:p/>
+          <w:p/>
+          <w:p/>
+          <w:p/>
+        </w:tc>
+      </w:tr>
+      <w:tr>
+        <w:trPr>
+          <w:trHeight w:val="4054"/>
+        </w:trPr>
+        <w:tc>
+          <w:tcPr>
+            <w:tcW w:w="4512" w:type="dxa"/>
+          </w:tcPr>
+          <w:p/>
+        </w:tc>
+        <w:tc>
+          <w:tcPr>
+            <w:tcW w:w="4512" w:type="dxa"/>
+          </w:tcPr>
           <w:p>
             <w:pPr>
               <w:rPr>
                 <w:color w:val="FF0000"/>
               </w:rPr>
             </w:pPr>
-            <w:r>
-              <w:rPr>
-                <w:color w:val="FF0000"/>
-              </w:rPr>
-              <w:t>3.payment gateway integration (**trying)</w:t>
-            </w:r>
-          </w:p>
-          <w:p>
-            <w:r>
-              <w:t>4.product sort by price and other</w:t>
-            </w:r>
-          </w:p>
-          <w:p>
-            <w:r>
-              <w:t>5.front end search option</w:t>
-            </w:r>
-          </w:p>
-          <w:p/>
-        </w:tc>
-      </w:tr>
-      <w:tr>
-        <w:tc>
-          <w:tcPr>
-            <w:tcW w:w="4675" w:type="dxa"/>
-          </w:tcPr>
-          <w:p>
-            <w:r>
-              <w:t>5</w:t>
-            </w:r>
-          </w:p>
-          <w:p/>
-          <w:p/>
-          <w:p/>
-          <w:p>
-            <w:r>
-              <w:t xml:space="preserve">                                                                         </w:t>
-            </w:r>
-            <w:r>
-              <w:t xml:space="preserve"> </w:t>
-            </w:r>
-            <w:r>
-              <w:t xml:space="preserve">  done</w:t>
-            </w:r>
-          </w:p>
-        </w:tc>
-        <w:tc>
-          <w:tcPr>
-            <w:tcW w:w="4675" w:type="dxa"/>
-          </w:tcPr>
-          <w:p>
-            <w:r>
-              <w:t>*Bestseller in admin panel (for our front theme)</w:t>
-            </w:r>
-          </w:p>
-          <w:p>
-            <w:r>
-              <w:t>*Bestseller in front end (for our front theme)</w:t>
-            </w:r>
-          </w:p>
-          <w:p>
-            <w:r>
-              <w:t>*Meta tags for SEO</w:t>
-            </w:r>
-          </w:p>
-          <w:p>
-            <w:r>
-              <w:t>1.Add products to Wishlist</w:t>
-            </w:r>
-          </w:p>
-          <w:p>
-            <w:r>
-              <w:t>2.remove products in Wishlist</w:t>
-            </w:r>
-          </w:p>
-          <w:p>
-            <w:r>
-              <w:t>3.restrict Wishlist from anonymous users</w:t>
-            </w:r>
-          </w:p>
-          <w:p/>
-          <w:p/>
-          <w:p/>
-          <w:p/>
-        </w:tc>
-      </w:tr>
-      <w:tr>
-        <w:tc>
-          <w:tcPr>
-            <w:tcW w:w="4675" w:type="dxa"/>
-          </w:tcPr>
-          <w:p>
-            <w:r>
-              <w:lastRenderedPageBreak/>
-              <w:t>6</w:t>
-            </w:r>
-            <w:r>
-              <w:t xml:space="preserve">       </w:t>
-            </w:r>
-          </w:p>
-          <w:p>
-            <w:r>
-              <w:t xml:space="preserve">             </w:t>
-            </w:r>
-          </w:p>
-          <w:p>
-            <w:r>
-              <w:t xml:space="preserve">                                                                        </w:t>
-            </w:r>
-            <w:r>
-              <w:t>d</w:t>
-            </w:r>
-            <w:r>
-              <w:t>one</w:t>
-            </w:r>
-          </w:p>
-        </w:tc>
-        <w:tc>
-          <w:tcPr>
-            <w:tcW w:w="4675" w:type="dxa"/>
-          </w:tcPr>
-          <w:p>
-            <w:r>
-              <w:t>1.Email id OTP verification</w:t>
-            </w:r>
-          </w:p>
-          <w:p>
-            <w:pPr>
-              <w:rPr>
-                <w:color w:val="00B050"/>
-              </w:rPr>
-            </w:pPr>
-            <w:r>
-              <w:rPr>
-                <w:color w:val="00B050"/>
-              </w:rPr>
-              <w:t>2.</w:t>
-            </w:r>
-            <w:r>
-              <w:rPr>
-                <w:color w:val="FF0000"/>
-              </w:rPr>
-              <w:t>mobile opt verification (**trying)</w:t>
-            </w:r>
-          </w:p>
-          <w:p>
-            <w:r>
-              <w:t>3.forgot password</w:t>
-            </w:r>
-          </w:p>
-          <w:p>
-            <w:r>
-              <w:t>4. change password</w:t>
-            </w:r>
-          </w:p>
-          <w:p>
-            <w:r>
-              <w:t>5.Update Profile</w:t>
-            </w:r>
-          </w:p>
-          <w:p/>
-        </w:tc>
-      </w:tr>
-      <w:tr>
-        <w:tc>
-          <w:tcPr>
-            <w:tcW w:w="4675" w:type="dxa"/>
-          </w:tcPr>
-          <w:p>
-            <w:r>
-              <w:t>7</w:t>
-            </w:r>
-          </w:p>
-        </w:tc>
-        <w:tc>
-          <w:tcPr>
-            <w:tcW w:w="4675" w:type="dxa"/>
-          </w:tcPr>
-          <w:p>
-            <w:r>
-              <w:t>1.Subcategories option in admin and front</w:t>
-            </w:r>
-          </w:p>
-          <w:p>
-            <w:r>
-              <w:t>2.create a pdf invoice</w:t>
-            </w:r>
-          </w:p>
-          <w:p>
-            <w:r>
-              <w:t>3.product quantity management in admin</w:t>
-            </w:r>
-          </w:p>
-          <w:p>
-            <w:r>
-              <w:t>4.pending status in admin</w:t>
-            </w:r>
-          </w:p>
-          <w:p>
-            <w:r>
-              <w:t>5.Out of stock in the front section</w:t>
-            </w:r>
-          </w:p>
-        </w:tc>
-      </w:tr>
-      <w:tr>
-        <w:tc>
-          <w:tcPr>
-            <w:tcW w:w="4675" w:type="dxa"/>
-          </w:tcPr>
-          <w:p>
-            <w:r>
-              <w:t>8</w:t>
-            </w:r>
-          </w:p>
-        </w:tc>
-        <w:tc>
-          <w:tcPr>
-            <w:tcW w:w="4675" w:type="dxa"/>
-          </w:tcPr>
-          <w:p>
-            <w:r>
-              <w:t>1.</w:t>
-            </w:r>
-            <w:r>
-              <w:rPr>
-                <w:color w:val="00B050"/>
-              </w:rPr>
-              <w:t>Connect shipping API s (**trying)</w:t>
-            </w:r>
-          </w:p>
-          <w:p>
-            <w:pPr>
-              <w:rPr>
-                <w:color w:val="FF0000"/>
-              </w:rPr>
-            </w:pPr>
-            <w:r>
-              <w:rPr>
-                <w:color w:val="FF0000"/>
-              </w:rPr>
-              <w:t>Generate token from eCommerce</w:t>
-            </w:r>
-          </w:p>
-          <w:p>
-            <w:pPr>
-              <w:rPr>
-                <w:color w:val="FF0000"/>
-              </w:rPr>
-            </w:pPr>
-            <w:r>
-              <w:rPr>
-                <w:color w:val="FF0000"/>
-              </w:rPr>
-              <w:t>Cancel API testing</w:t>
-            </w:r>
-          </w:p>
-          <w:p>
-            <w:r>
-              <w:t>2.place shipping order from admin</w:t>
-            </w:r>
-          </w:p>
-          <w:p>
-            <w:pPr>
-              <w:rPr>
-                <w:color w:val="FF0000"/>
-              </w:rPr>
-            </w:pPr>
-            <w:r>
-              <w:rPr>
-                <w:color w:val="FF0000"/>
-              </w:rPr>
-              <w:t>Fetch shipping order return data</w:t>
-            </w:r>
-          </w:p>
-          <w:p>
-            <w:pPr>
-              <w:rPr>
-                <w:color w:val="FF0000"/>
-              </w:rPr>
-            </w:pPr>
-            <w:r>
-              <w:rPr>
-                <w:color w:val="FF0000"/>
-              </w:rPr>
-              <w:t>Cancel shipping order from admin</w:t>
-            </w:r>
-          </w:p>
-          <w:p>
-            <w:r>
-              <w:t>3.coupon code customization (apply at checkout/coupon code minimum value)</w:t>
-            </w:r>
-          </w:p>
-          <w:p>
-            <w:r>
-              <w:t>4.Customize invoice Emailer at the time of order place</w:t>
-            </w:r>
-          </w:p>
-        </w:tc>
-      </w:tr>
-      <w:tr>
-        <w:trPr>
-          <w:trHeight w:val="4946"/>
-        </w:trPr>
-        <w:tc>
-          <w:tcPr>
-            <w:tcW w:w="4675" w:type="dxa"/>
-          </w:tcPr>
-          <w:p>
-            <w:r>
-              <w:t>Extra</w:t>
-            </w:r>
-          </w:p>
-        </w:tc>
-        <w:tc>
-          <w:tcPr>
-            <w:tcW w:w="4675" w:type="dxa"/>
-          </w:tcPr>
-          <w:p>
-            <w:pPr>
-              <w:rPr>
-                <w:color w:val="FF0000"/>
-              </w:rPr>
-            </w:pPr>
-            <w:r>
-              <w:rPr>
-                <w:color w:val="FF0000"/>
-              </w:rPr>
-              <w:t xml:space="preserve">1.converting single vendor e-commerce to the multi-vendor marketplace </w:t>
-            </w:r>
-          </w:p>
-          <w:p>
-            <w:r>
-              <w:t>2.SQL Injection</w:t>
-            </w:r>
-          </w:p>
-          <w:p>
-            <w:r>
-              <w:t>3.Cross-site Scripting (XSS)</w:t>
-            </w:r>
-          </w:p>
-          <w:p>
-            <w:r>
-              <w:t xml:space="preserve">4.Social Media Share option </w:t>
-            </w:r>
-          </w:p>
-          <w:p>
-            <w:pPr>
-              <w:rPr>
-                <w:color w:val="0070C0"/>
-              </w:rPr>
-            </w:pPr>
-            <w:r>
-              <w:rPr>
-                <w:color w:val="0070C0"/>
-              </w:rPr>
-              <w:t>5.Debugging, reviewing, and fixing all the previous bugs</w:t>
-            </w:r>
-          </w:p>
-          <w:p>
-            <w:pPr>
-              <w:spacing w:before="240" w:after="240"/>
-              <w:rPr>
-                <w:color w:val="FF0000"/>
-              </w:rPr>
-            </w:pPr>
-            <w:r>
-              <w:rPr>
-                <w:color w:val="FF0000"/>
-              </w:rPr>
-              <w:t>6.SMS gateway</w:t>
-            </w:r>
-          </w:p>
-          <w:p>
-            <w:pPr>
-              <w:spacing w:before="240" w:after="240"/>
-              <w:rPr>
-                <w:color w:val="FF0000"/>
-              </w:rPr>
-            </w:pPr>
-            <w:r>
-              <w:rPr>
-                <w:color w:val="FF0000"/>
-              </w:rPr>
-              <w:t>7.implement buy now button</w:t>
-            </w:r>
-          </w:p>
-          <w:p>
-            <w:pPr>
-              <w:spacing w:before="240" w:after="240"/>
-              <w:rPr>
-                <w:color w:val="FF0000"/>
-              </w:rPr>
-            </w:pPr>
-            <w:r>
-              <w:rPr>
-                <w:color w:val="FF0000"/>
-              </w:rPr>
-              <w:t>8.Display recent viewed front end</w:t>
-            </w:r>
-          </w:p>
-          <w:p>
-            <w:pPr>
-              <w:spacing w:before="240" w:after="240"/>
-              <w:rPr>
-                <w:color w:val="FF0000"/>
-              </w:rPr>
-            </w:pPr>
-            <w:r>
-              <w:rPr>
-                <w:color w:val="FF0000"/>
-              </w:rPr>
-              <w:t>9.product multiple images add update and delete</w:t>
-            </w:r>
-          </w:p>
-          <w:p>
-            <w:pPr>
-              <w:spacing w:before="240" w:after="240"/>
-              <w:rPr>
-                <w:color w:val="FF0000"/>
-              </w:rPr>
-            </w:pPr>
-            <w:r>
-              <w:rPr>
-                <w:color w:val="FF0000"/>
-              </w:rPr>
-              <w:t>10.implemented product image zoom feature</w:t>
-            </w:r>
-          </w:p>
-          <w:p>
-            <w:pPr>
-              <w:rPr>
-                <w:color w:val="FF0000"/>
-              </w:rPr>
-            </w:pPr>
-            <w:r>
-              <w:rPr>
-                <w:color w:val="FF0000"/>
-              </w:rPr>
-              <w:t>11. admin front dynamic banner section</w:t>
-            </w:r>
           </w:p>
         </w:tc>
       </w:tr>
     </w:tbl>
+    <w:p/>
+    <w:p/>
     <w:p/>
     <w:p/>
     <w:p/>

</xml_diff>